<commit_message>
Biosketch Jonah Gabry unchanged
</commit_message>
<xml_diff>
--- a/Biosketch/New NIH Biosketch Jonah Gabry 2015 for BD2K R01 Feb2.docx
+++ b/Biosketch/New NIH Biosketch Jonah Gabry 2015 for BD2K R01 Feb2.docx
@@ -752,6 +752,7 @@
       <w:r>
         <w:rPr>
           <w:b w:val="0"/>
+          <w:i/>
         </w:rPr>
         <w:t>rstan</w:t>
       </w:r>
@@ -764,6 +765,7 @@
       <w:r>
         <w:rPr>
           <w:b w:val="0"/>
+          <w:i/>
         </w:rPr>
         <w:t>rstanarm</w:t>
       </w:r>
@@ -773,12 +775,15 @@
         </w:rPr>
         <w:t xml:space="preserve"> and </w:t>
       </w:r>
-      <w:r>
-        <w:rPr>
-          <w:b w:val="0"/>
+      <w:bookmarkStart w:id="0" w:name="_GoBack"/>
+      <w:r>
+        <w:rPr>
+          <w:b w:val="0"/>
+          <w:i/>
         </w:rPr>
         <w:t>shiynstan</w:t>
       </w:r>
+      <w:bookmarkEnd w:id="0"/>
       <w:r>
         <w:rPr>
           <w:b w:val="0"/>
@@ -1384,10 +1389,10 @@
         <w:spacing w:before="20" w:after="20"/>
         <w:ind w:left="864"/>
       </w:pPr>
-      <w:bookmarkStart w:id="0" w:name="h.14qmyhllnung"/>
-      <w:bookmarkStart w:id="1" w:name="h.gxrikxdt7dhg"/>
-      <w:bookmarkEnd w:id="0"/>
+      <w:bookmarkStart w:id="1" w:name="h.14qmyhllnung"/>
+      <w:bookmarkStart w:id="2" w:name="h.gxrikxdt7dhg"/>
       <w:bookmarkEnd w:id="1"/>
+      <w:bookmarkEnd w:id="2"/>
       <w:r>
         <w:t>Honors for thesis on Spanish-English translation, Bowdoin College, 2007</w:t>
       </w:r>
@@ -2019,8 +2024,6 @@
       <w:r>
         <w:t>Award Period: 11/1/14-4/30/16</w:t>
       </w:r>
-      <w:bookmarkStart w:id="2" w:name="_GoBack"/>
-      <w:bookmarkEnd w:id="2"/>
     </w:p>
     <w:p>
       <w:pPr>

</xml_diff>